<commit_message>
added FLCD, PDP and PKC labs
</commit_message>
<xml_diff>
--- a/Semester-5/FLCD/Lab4/documentationLab4.docx
+++ b/Semester-5/FLCD/Lab4/documentationLab4.docx
@@ -29,7 +29,7 @@
           <w:sz w:val="22"/>
           <w:szCs w:val="22"/>
         </w:rPr>
-        <w:instrText>https://github.com/taniasasaran/UBB-Computer-Science/tree/main/Semester-5/FLCD</w:instrText>
+        <w:instrText>https://github.com/taniasasaran/UBB-Computer-Science/tree/main/Semester-5/FLCD/Lab4</w:instrText>
       </w:r>
       <w:r>
         <w:rPr>
@@ -43,12 +43,6 @@
           <w:sz w:val="22"/>
           <w:szCs w:val="22"/>
         </w:rPr>
-      </w:r>
-      <w:r>
-        <w:rPr>
-          <w:sz w:val="22"/>
-          <w:szCs w:val="22"/>
-        </w:rPr>
         <w:fldChar w:fldCharType="separate"/>
       </w:r>
       <w:r>
@@ -57,7 +51,7 @@
           <w:sz w:val="22"/>
           <w:szCs w:val="22"/>
         </w:rPr>
-        <w:t>https://github.com/taniasasaran/UBB-Computer-Science/tree/main/Semester-5/FLCD</w:t>
+        <w:t>https://github.com/taniasasaran/UBB-Computer-Science/tree/main/Semester-5/FLCD/Lab4</w:t>
       </w:r>
       <w:r>
         <w:rPr>
@@ -97,13 +91,8 @@
         <w:t>String</w:t>
       </w:r>
       <w:r>
-        <w:t xml:space="preserve"> fromState - the state from which the transition is </w:t>
-      </w:r>
-      <w:proofErr w:type="gramStart"/>
-      <w:r>
-        <w:t>made</w:t>
-      </w:r>
-      <w:proofErr w:type="gramEnd"/>
+        <w:t xml:space="preserve"> fromState - the state from which the transition is made</w:t>
+      </w:r>
     </w:p>
     <w:p>
       <w:pPr>
@@ -118,13 +107,8 @@
         <w:t>String</w:t>
       </w:r>
       <w:r>
-        <w:t xml:space="preserve"> toState - the state to which the transition is </w:t>
-      </w:r>
-      <w:proofErr w:type="gramStart"/>
-      <w:r>
-        <w:t>made</w:t>
-      </w:r>
-      <w:proofErr w:type="gramEnd"/>
+        <w:t xml:space="preserve"> toState - the state to which the transition is made</w:t>
+      </w:r>
     </w:p>
     <w:p>
       <w:pPr>
@@ -139,13 +123,8 @@
         <w:t xml:space="preserve">String </w:t>
       </w:r>
       <w:r>
-        <w:t xml:space="preserve">symbol - the symbol that triggers the </w:t>
-      </w:r>
-      <w:proofErr w:type="gramStart"/>
-      <w:r>
-        <w:t>transition</w:t>
-      </w:r>
-      <w:proofErr w:type="gramEnd"/>
+        <w:t>symbol - the symbol that triggers the transition</w:t>
+      </w:r>
     </w:p>
     <w:p>
       <w:pPr>
@@ -159,28 +138,18 @@
       <w:r>
         <w:t xml:space="preserve">FiniteAutomata – class to represent a </w:t>
       </w:r>
-      <w:proofErr w:type="gramStart"/>
       <w:r>
         <w:t>finite automat</w:t>
       </w:r>
       <w:r>
         <w:t>a</w:t>
       </w:r>
-      <w:proofErr w:type="gramEnd"/>
       <w:r>
         <w:t>. It has the following attributes:</w:t>
       </w:r>
       <w:r>
         <w:br/>
-        <w:t xml:space="preserve">- String filename - the name of the file from which the finite automata </w:t>
-      </w:r>
-      <w:proofErr w:type="gramStart"/>
-      <w:r>
-        <w:t>is</w:t>
-      </w:r>
-      <w:proofErr w:type="gramEnd"/>
-      <w:r>
-        <w:t xml:space="preserve"> read</w:t>
+        <w:t>- String filename - the name of the file from which the finite automata is read</w:t>
       </w:r>
       <w:r>
         <w:br/>
@@ -325,15 +294,7 @@
         <w:t>–</w:t>
       </w:r>
       <w:r>
-        <w:t xml:space="preserve"> checks if the finite automata </w:t>
-      </w:r>
-      <w:proofErr w:type="gramStart"/>
-      <w:r>
-        <w:t>is</w:t>
-      </w:r>
-      <w:proofErr w:type="gramEnd"/>
-      <w:r>
-        <w:t xml:space="preserve"> deterministic</w:t>
+        <w:t xml:space="preserve"> checks if the finite automata is deterministic</w:t>
       </w:r>
       <w:r>
         <w:br/>
@@ -645,11 +606,9 @@
       <w:r>
         <w:t xml:space="preserve">if a sequence is accepted by the finite </w:t>
       </w:r>
-      <w:proofErr w:type="gramStart"/>
       <w:r>
         <w:t>automata</w:t>
       </w:r>
-      <w:proofErr w:type="gramEnd"/>
     </w:p>
     <w:p>
       <w:pPr>
@@ -1530,6 +1489,18 @@
       <w:contextualSpacing/>
     </w:pPr>
   </w:style>
+  <w:style w:type="character" w:styleId="FollowedHyperlink">
+    <w:name w:val="FollowedHyperlink"/>
+    <w:basedOn w:val="DefaultParagraphFont"/>
+    <w:uiPriority w:val="99"/>
+    <w:semiHidden/>
+    <w:unhideWhenUsed/>
+    <w:rsid w:val="00003C27"/>
+    <w:rPr>
+      <w:color w:val="800080" w:themeColor="followedHyperlink"/>
+      <w:u w:val="single"/>
+    </w:rPr>
+  </w:style>
 </w:styles>
 </file>
 

</xml_diff>